<commit_message>
data wrangling and built baseline model
</commit_message>
<xml_diff>
--- a/docs/proposal_crop_trend.docx
+++ b/docs/proposal_crop_trend.docx
@@ -11,11 +11,9 @@
       </w:r>
     </w:p>
     <w:p>
-      <w:proofErr w:type="spellStart"/>
-      <w:r>
-        <w:t>Feburay</w:t>
-      </w:r>
-      <w:proofErr w:type="spellEnd"/>
+      <w:r>
+        <w:t>February</w:t>
+      </w:r>
       <w:r>
         <w:t xml:space="preserve"> 11</w:t>
       </w:r>
@@ -83,13 +81,21 @@
     <w:p/>
     <w:p>
       <w:r>
-        <w:t>Researchers have modeled the projected agricultural production and net trade in 2050 under climate change (see pictures bellow). However, it is still unclear how production and yield of specific crops (such as maize and rice) as well as their trading network among countries may change. Such information is especially important for susceptible countries (e.g., those in west Africa) to form effective strategies to cope with the challenges and for other countries to offer</w:t>
+        <w:t xml:space="preserve">Researchers have modeled the projected agricultural production and net trade in 2050 under climate change (see pictures bellow). However, it is still unclear how production and yield of specific crops (such as maize and rice) as well as their trading network among countries may change. Such information is especially important for susceptible countries (e.g., those in west Africa) to form effective strategies to cope with the challenges and for other countries to </w:t>
+      </w:r>
+      <w:proofErr w:type="gramStart"/>
+      <w:r>
+        <w:t>offer</w:t>
       </w:r>
       <w:r>
         <w:t xml:space="preserve"> </w:t>
       </w:r>
       <w:r>
-        <w:t xml:space="preserve">assistance such as through trade policies. </w:t>
+        <w:t>assistance</w:t>
+      </w:r>
+      <w:proofErr w:type="gramEnd"/>
+      <w:r>
+        <w:t xml:space="preserve"> such as through trade policies. </w:t>
       </w:r>
     </w:p>
     <w:p/>
@@ -371,7 +377,35 @@
             <w:rStyle w:val="Hyperlink"/>
             <w:rFonts w:eastAsia="Times New Roman" w:cs="Times New Roman"/>
           </w:rPr>
-          <w:t>http://www.fao.org/faostat/en/#data/TM</w:t>
+          <w:t>http://www.fao.org/faosta</w:t>
+        </w:r>
+        <w:r>
+          <w:rPr>
+            <w:rStyle w:val="Hyperlink"/>
+            <w:rFonts w:eastAsia="Times New Roman" w:cs="Times New Roman"/>
+          </w:rPr>
+          <w:t>t</w:t>
+        </w:r>
+        <w:r>
+          <w:rPr>
+            <w:rStyle w:val="Hyperlink"/>
+            <w:rFonts w:eastAsia="Times New Roman" w:cs="Times New Roman"/>
+          </w:rPr>
+          <w:t>/e</w:t>
+        </w:r>
+        <w:r>
+          <w:rPr>
+            <w:rStyle w:val="Hyperlink"/>
+            <w:rFonts w:eastAsia="Times New Roman" w:cs="Times New Roman"/>
+          </w:rPr>
+          <w:t>n</w:t>
+        </w:r>
+        <w:r>
+          <w:rPr>
+            <w:rStyle w:val="Hyperlink"/>
+            <w:rFonts w:eastAsia="Times New Roman" w:cs="Times New Roman"/>
+          </w:rPr>
+          <w:t>/#data/TM</w:t>
         </w:r>
       </w:hyperlink>
     </w:p>
@@ -454,11 +488,51 @@
     </w:p>
     <w:p/>
     <w:p>
+      <w:r>
+        <w:t>ISI-MIP model</w:t>
+      </w:r>
+    </w:p>
+    <w:p>
+      <w:r>
+        <w:t xml:space="preserve">Inter-Sectoral Impact Model </w:t>
+      </w:r>
+      <w:proofErr w:type="spellStart"/>
+      <w:r>
+        <w:t>Intercomparison</w:t>
+      </w:r>
+      <w:proofErr w:type="spellEnd"/>
+      <w:r>
+        <w:t xml:space="preserve"> Projec</w:t>
+      </w:r>
+      <w:r>
+        <w:t>t</w:t>
+      </w:r>
+    </w:p>
+    <w:p>
       <w:pPr>
         <w:rPr>
-          <w:b/>
+          <w:rFonts w:ascii="Times New Roman" w:eastAsia="Times New Roman" w:hAnsi="Times New Roman" w:cs="Times New Roman"/>
         </w:rPr>
       </w:pPr>
+      <w:hyperlink r:id="rId11" w:history="1">
+        <w:r>
+          <w:rPr>
+            <w:rFonts w:ascii="Times New Roman" w:eastAsia="Times New Roman" w:hAnsi="Times New Roman" w:cs="Times New Roman"/>
+            <w:color w:val="0000FF"/>
+            <w:u w:val="single"/>
+          </w:rPr>
+          <w:t>https://esg.pik-potsdam.de/search/isimip/</w:t>
+        </w:r>
+      </w:hyperlink>
+    </w:p>
+    <w:p/>
+    <w:p/>
+    <w:p>
+      <w:pPr>
+        <w:rPr>
+          <w:b/>
+        </w:rPr>
+      </w:pPr>
       <w:r>
         <w:rPr>
           <w:b/>
@@ -471,53 +545,56 @@
         <w:t>1. Analyze country-level diversity in agricultural production (types of commodities produced such as grains) and in trade network (number of trading partners)</w:t>
       </w:r>
       <w:r>
-        <w:t>. Use dataset (1). In addition, analyze what crops share similar time series and which countries share similar time series for specific crops.</w:t>
-      </w:r>
-    </w:p>
-    <w:p/>
-    <w:p>
-      <w:r>
-        <w:t xml:space="preserve">2. </w:t>
-      </w:r>
-      <w:r>
-        <w:t>Analyze changes in annual crop production and yield (dataset (2)) corresponding to climate data (data source TBD) and predict production and/or yield in the future (time series analysis and modeling).</w:t>
-      </w:r>
-    </w:p>
-    <w:p/>
-    <w:p>
-      <w:r>
-        <w:t xml:space="preserve">3. Model changes in trade network in response to changes in agricultural production and demand, using selected countries and crops depending on data availability (network analysis). </w:t>
-      </w:r>
-    </w:p>
-    <w:p/>
-    <w:p>
-      <w:r>
-        <w:t xml:space="preserve">4. Make recommendations to countries susceptible to climate change regarding how to diversify crop production and trade partner network in response to future climate challenges. </w:t>
-      </w:r>
-    </w:p>
-    <w:p/>
-    <w:p/>
-    <w:p>
-      <w:pPr>
-        <w:rPr>
-          <w:b/>
-        </w:rPr>
-      </w:pPr>
-      <w:r>
-        <w:rPr>
-          <w:b/>
-        </w:rPr>
-        <w:t>Deliverables:</w:t>
-      </w:r>
-    </w:p>
-    <w:p>
-      <w:r>
-        <w:t xml:space="preserve">Codes, report, slides, dashboard showing diversity in agricultural production and trade network, </w:t>
+        <w:t xml:space="preserve">. Use dataset (1). In addition, analyze what crops share similar time series and which countries share similar time series for </w:t>
       </w:r>
       <w:bookmarkStart w:id="0" w:name="_GoBack"/>
       <w:bookmarkEnd w:id="0"/>
       <w:r>
-        <w:t xml:space="preserve">as well as projected changes into the future. </w:t>
+        <w:t>specific crops</w:t>
+      </w:r>
+      <w:r>
+        <w:t>, in terms of amount traded.</w:t>
+      </w:r>
+    </w:p>
+    <w:p/>
+    <w:p>
+      <w:r>
+        <w:t xml:space="preserve">2. </w:t>
+      </w:r>
+      <w:r>
+        <w:t>Analyze changes in annual crop production and yield (dataset (2)) corresponding to climate data (data source TBD) and predict production and/or yield in the future (time series analysis and modeling).</w:t>
+      </w:r>
+    </w:p>
+    <w:p/>
+    <w:p>
+      <w:r>
+        <w:t xml:space="preserve">3. Model changes in trade network in response to changes in agricultural production and demand, using selected countries and crops depending on data availability (network analysis). </w:t>
+      </w:r>
+    </w:p>
+    <w:p/>
+    <w:p>
+      <w:r>
+        <w:t xml:space="preserve">4. Make recommendations to countries susceptible to climate change regarding how to diversify crop production and trade partner network in response to future climate challenges. </w:t>
+      </w:r>
+    </w:p>
+    <w:p/>
+    <w:p/>
+    <w:p>
+      <w:pPr>
+        <w:rPr>
+          <w:b/>
+        </w:rPr>
+      </w:pPr>
+      <w:r>
+        <w:rPr>
+          <w:b/>
+        </w:rPr>
+        <w:t>Deliverables:</w:t>
+      </w:r>
+    </w:p>
+    <w:p>
+      <w:r>
+        <w:t xml:space="preserve">Codes, report, slides, dashboard showing diversity in agricultural production and trade network, as well as projected changes into the future. </w:t>
       </w:r>
     </w:p>
     <w:p/>
@@ -977,6 +1054,18 @@
       <w:shd w:val="clear" w:color="auto" w:fill="E1DFDD"/>
     </w:rPr>
   </w:style>
+  <w:style w:type="character" w:styleId="FollowedHyperlink">
+    <w:name w:val="FollowedHyperlink"/>
+    <w:basedOn w:val="DefaultParagraphFont"/>
+    <w:uiPriority w:val="99"/>
+    <w:semiHidden/>
+    <w:unhideWhenUsed/>
+    <w:rsid w:val="004C6ED5"/>
+    <w:rPr>
+      <w:color w:val="954F72" w:themeColor="followedHyperlink"/>
+      <w:u w:val="single"/>
+    </w:rPr>
+  </w:style>
 </w:styles>
 </file>
 

</xml_diff>